<commit_message>
up fd record chp5
</commit_message>
<xml_diff>
--- a/forum_discussion_rec/Recording FD chp5.docx
+++ b/forum_discussion_rec/Recording FD chp5.docx
@@ -247,6 +247,270 @@
             <w:rtl w:val="0"/>
           </w:rPr>
           <w:t xml:space="preserve">https://us02web.zoom.us/rec/share/nJyUG7oy-7SHnnza5WmJ8ddswDo1pJEyvnlQVm5JJAz-sEocL8yxtl09jYSWiVsr.mgu11_lI1YX3AKNU</w:t>
+        </w:r>
+      </w:hyperlink>
+      <w:r>
+        <w:rPr>
+          <w:rtl w:val="0"/>
+        </w:rPr>
+        <w:t xml:space="preserve"> </w:t>
+      </w:r>
+    </w:p>
+    <w:p>
+      <w:pPr>
+        <w:rPr/>
+      </w:pPr>
+      <w:r>
+        <w:rPr>
+          <w:rtl w:val="0"/>
+        </w:rPr>
+      </w:r>
+    </w:p>
+    <w:p>
+      <w:pPr>
+        <w:rPr>
+          <w:b w:val="1"/>
+        </w:rPr>
+      </w:pPr>
+      <w:r>
+        <w:rPr>
+          <w:b w:val="1"/>
+          <w:rtl w:val="0"/>
+        </w:rPr>
+        <w:t xml:space="preserve">FD 4</w:t>
+      </w:r>
+    </w:p>
+    <w:p>
+      <w:pPr>
+        <w:rPr/>
+      </w:pPr>
+      <w:r>
+        <w:rPr>
+          <w:rtl w:val="0"/>
+        </w:rPr>
+        <w:t xml:space="preserve">Topic: [AND - 12] Chapter 5 - Utsman</w:t>
+      </w:r>
+    </w:p>
+    <w:p>
+      <w:pPr>
+        <w:rPr/>
+      </w:pPr>
+      <w:r>
+        <w:rPr>
+          <w:rtl w:val="0"/>
+        </w:rPr>
+        <w:t xml:space="preserve">Start Time: Apr 12, 2022 07:03 PM</w:t>
+      </w:r>
+    </w:p>
+    <w:p>
+      <w:pPr>
+        <w:rPr/>
+      </w:pPr>
+      <w:r>
+        <w:rPr>
+          <w:rtl w:val="0"/>
+        </w:rPr>
+      </w:r>
+    </w:p>
+    <w:p>
+      <w:pPr>
+        <w:rPr/>
+      </w:pPr>
+      <w:r>
+        <w:rPr>
+          <w:rtl w:val="0"/>
+        </w:rPr>
+        <w:t xml:space="preserve">Meeting Recording:</w:t>
+      </w:r>
+    </w:p>
+    <w:p>
+      <w:pPr>
+        <w:rPr/>
+      </w:pPr>
+      <w:hyperlink r:id="rId9">
+        <w:r>
+          <w:rPr>
+            <w:color w:val="1155cc"/>
+            <w:u w:val="single"/>
+            <w:rtl w:val="0"/>
+          </w:rPr>
+          <w:t xml:space="preserve">https://us02web.zoom.us/rec/share/Rt3so6Kf3Z4mMLPYdzv4ukajelJMMPutf1_KDrj6MIHDV6XhURLV20FI5-E3JtAQ.o5q5VLd_JaQVu8gg</w:t>
+        </w:r>
+      </w:hyperlink>
+      <w:r>
+        <w:rPr>
+          <w:rtl w:val="0"/>
+        </w:rPr>
+        <w:t xml:space="preserve"> </w:t>
+      </w:r>
+    </w:p>
+    <w:p>
+      <w:pPr>
+        <w:rPr/>
+      </w:pPr>
+      <w:r>
+        <w:rPr>
+          <w:rtl w:val="0"/>
+        </w:rPr>
+      </w:r>
+    </w:p>
+    <w:p>
+      <w:pPr>
+        <w:rPr>
+          <w:b w:val="1"/>
+        </w:rPr>
+      </w:pPr>
+      <w:r>
+        <w:rPr>
+          <w:b w:val="1"/>
+          <w:rtl w:val="0"/>
+        </w:rPr>
+        <w:t xml:space="preserve">FD 5</w:t>
+      </w:r>
+    </w:p>
+    <w:p>
+      <w:pPr>
+        <w:rPr/>
+      </w:pPr>
+      <w:r>
+        <w:rPr>
+          <w:rtl w:val="0"/>
+        </w:rPr>
+        <w:t xml:space="preserve">Topic: [AND - 12] Chapter 5 - Utsman</w:t>
+      </w:r>
+    </w:p>
+    <w:p>
+      <w:pPr>
+        <w:rPr/>
+      </w:pPr>
+      <w:r>
+        <w:rPr>
+          <w:rtl w:val="0"/>
+        </w:rPr>
+        <w:t xml:space="preserve">Start Time: Apr 13, 2022 07:03 PM</w:t>
+      </w:r>
+    </w:p>
+    <w:p>
+      <w:pPr>
+        <w:rPr/>
+      </w:pPr>
+      <w:r>
+        <w:rPr>
+          <w:rtl w:val="0"/>
+        </w:rPr>
+      </w:r>
+    </w:p>
+    <w:p>
+      <w:pPr>
+        <w:rPr/>
+      </w:pPr>
+      <w:r>
+        <w:rPr>
+          <w:rtl w:val="0"/>
+        </w:rPr>
+        <w:t xml:space="preserve">Meeting Recording:</w:t>
+      </w:r>
+    </w:p>
+    <w:p>
+      <w:pPr>
+        <w:rPr/>
+      </w:pPr>
+      <w:hyperlink r:id="rId10">
+        <w:r>
+          <w:rPr>
+            <w:color w:val="1155cc"/>
+            <w:u w:val="single"/>
+            <w:rtl w:val="0"/>
+          </w:rPr>
+          <w:t xml:space="preserve">https://us02web.zoom.us/rec/share/3CnrlClKXHEByi6Pzt44ABRdp7BJ-kLc5W9rhMIuCNhtk2Rkx_4Mzm22j9BhLKhm.th3JB-V4GCmM-HPU</w:t>
+        </w:r>
+      </w:hyperlink>
+      <w:r>
+        <w:rPr>
+          <w:rtl w:val="0"/>
+        </w:rPr>
+        <w:t xml:space="preserve"> </w:t>
+      </w:r>
+    </w:p>
+    <w:p>
+      <w:pPr>
+        <w:rPr/>
+      </w:pPr>
+      <w:r>
+        <w:rPr>
+          <w:rtl w:val="0"/>
+        </w:rPr>
+      </w:r>
+    </w:p>
+    <w:p>
+      <w:pPr>
+        <w:rPr>
+          <w:b w:val="1"/>
+        </w:rPr>
+      </w:pPr>
+      <w:r>
+        <w:rPr>
+          <w:b w:val="1"/>
+          <w:rtl w:val="0"/>
+        </w:rPr>
+        <w:t xml:space="preserve">FD 6</w:t>
+      </w:r>
+    </w:p>
+    <w:p>
+      <w:pPr>
+        <w:rPr/>
+      </w:pPr>
+      <w:r>
+        <w:rPr>
+          <w:rtl w:val="0"/>
+        </w:rPr>
+        <w:t xml:space="preserve">Topic: [AND - 12] Chapter 5 - Utsman</w:t>
+      </w:r>
+    </w:p>
+    <w:p>
+      <w:pPr>
+        <w:rPr/>
+      </w:pPr>
+      <w:r>
+        <w:rPr>
+          <w:rtl w:val="0"/>
+        </w:rPr>
+        <w:t xml:space="preserve">Start Time: Apr 14, 2022 07:04 PM</w:t>
+      </w:r>
+    </w:p>
+    <w:p>
+      <w:pPr>
+        <w:rPr/>
+      </w:pPr>
+      <w:r>
+        <w:rPr>
+          <w:rtl w:val="0"/>
+        </w:rPr>
+      </w:r>
+    </w:p>
+    <w:p>
+      <w:pPr>
+        <w:rPr/>
+      </w:pPr>
+      <w:r>
+        <w:rPr>
+          <w:rtl w:val="0"/>
+        </w:rPr>
+        <w:t xml:space="preserve">Meeting Recording:</w:t>
+      </w:r>
+    </w:p>
+    <w:p>
+      <w:pPr>
+        <w:rPr/>
+      </w:pPr>
+      <w:hyperlink r:id="rId11">
+        <w:r>
+          <w:rPr>
+            <w:color w:val="1155cc"/>
+            <w:u w:val="single"/>
+            <w:rtl w:val="0"/>
+          </w:rPr>
+          <w:t xml:space="preserve">https://us02web.zoom.us/rec/share/lIwDCuldyMgcwDGICqd4hPJGj4qZ2VrY48aWOT5MywGloutdi5nN0w5A-JwoSHU_.bHz3mjV-XEjsgKuh</w:t>
         </w:r>
       </w:hyperlink>
       <w:r>

</xml_diff>